<commit_message>
Update: Die Goldwaage der Verdammnis
</commit_message>
<xml_diff>
--- a/German/Zukunft - Technologische Singularität.docx
+++ b/German/Zukunft - Technologische Singularität.docx
@@ -91,7 +91,7 @@
           <w:szCs w:val="40"/>
           <w:rFonts w:eastAsia="Calibri Light" w:cs="Calibri Light" w:ascii="Calibri Light" w:hAnsi="Calibri Light"/>
         </w:rPr>
-        <w:t>25.10.20</w:t>
+        <w:t>03.12.20</w:t>
       </w:r>
       <w:r>
         <w:rPr>
@@ -7419,6 +7419,77 @@
     </w:p>
     <w:p>
       <w:pPr>
+        <w:pStyle w:val="Textkrper"/>
+        <w:rPr>
+          <w:rFonts w:ascii="Calibri Light" w:hAnsi="Calibri Light" w:eastAsia="Calibri Light" w:cs="Calibri Light"/>
+          <w:i/>
+          <w:i/>
+          <w:sz w:val="22"/>
+          <w:szCs w:val="22"/>
+        </w:rPr>
+      </w:pPr>
+      <w:r>
+        <w:rPr>
+          <w:rFonts w:eastAsia="Calibri Light" w:cs="Calibri Light" w:ascii="Calibri Light" w:hAnsi="Calibri Light"/>
+          <w:i/>
+          <w:sz w:val="22"/>
+          <w:szCs w:val="22"/>
+        </w:rPr>
+        <w:t>---</w:t>
+      </w:r>
+    </w:p>
+    <w:p>
+      <w:pPr>
+        <w:pStyle w:val="Textkrper"/>
+        <w:rPr>
+          <w:rFonts w:ascii="Calibri Light" w:hAnsi="Calibri Light" w:eastAsia="Calibri Light" w:cs="Calibri Light"/>
+          <w:i/>
+          <w:i/>
+          <w:sz w:val="22"/>
+          <w:szCs w:val="22"/>
+        </w:rPr>
+      </w:pPr>
+      <w:r>
+        <w:rPr>
+          <w:rFonts w:eastAsia="Calibri Light" w:cs="Calibri Light" w:ascii="Calibri Light" w:hAnsi="Calibri Light"/>
+          <w:i/>
+          <w:sz w:val="22"/>
+          <w:szCs w:val="22"/>
+        </w:rPr>
+        <w:t xml:space="preserve">Die NewWorldOrder und die Goldwaage der Verdammnis der Letzten Inquisition </w:t>
+      </w:r>
+      <w:r>
+        <w:rPr>
+          <w:rFonts w:eastAsia="Calibri Light" w:cs="Calibri Light" w:ascii="Calibri Light" w:hAnsi="Calibri Light"/>
+          <w:i/>
+          <w:sz w:val="22"/>
+          <w:szCs w:val="22"/>
+        </w:rPr>
+        <w:t>…</w:t>
+      </w:r>
+    </w:p>
+    <w:p>
+      <w:pPr>
+        <w:pStyle w:val="Textkrper"/>
+        <w:rPr>
+          <w:rFonts w:ascii="Calibri Light" w:hAnsi="Calibri Light" w:eastAsia="Calibri Light" w:cs="Calibri Light"/>
+          <w:i/>
+          <w:i/>
+          <w:sz w:val="22"/>
+          <w:szCs w:val="22"/>
+        </w:rPr>
+      </w:pPr>
+      <w:r>
+        <w:rPr>
+          <w:rFonts w:eastAsia="Calibri Light" w:cs="Calibri Light" w:ascii="Calibri Light" w:hAnsi="Calibri Light"/>
+          <w:i/>
+          <w:sz w:val="22"/>
+          <w:szCs w:val="22"/>
+        </w:rPr>
+      </w:r>
+    </w:p>
+    <w:p>
+      <w:pPr>
         <w:pStyle w:val="Normal"/>
         <w:widowControl/>
         <w:tabs>
@@ -25852,7 +25923,7 @@
     </w:r>
     <w:r>
       <w:rPr/>
-      <w:t>48</w:t>
+      <w:t>11</w:t>
     </w:r>
     <w:r>
       <w:rPr/>
@@ -25868,7 +25939,7 @@
 </file>
 
 <file path=word/numbering.xml><?xml version="1.0" encoding="utf-8"?>
-<w:numbering xmlns:w="http://schemas.openxmlformats.org/wordprocessingml/2006/main" xmlns:o="urn:schemas-microsoft-com:office:office" xmlns:r="http://schemas.openxmlformats.org/officeDocument/2006/relationships" xmlns:v="urn:schemas-microsoft-com:vml" xmlns:mc="http://schemas.openxmlformats.org/markup-compatibility/2006" xmlns:w14="http://schemas.microsoft.com/office/word/2010/wordml" mc:Ignorable="w14">
+<w:numbering xmlns:w="http://schemas.openxmlformats.org/wordprocessingml/2006/main" xmlns:o="urn:schemas-microsoft-com:office:office" xmlns:r="http://schemas.openxmlformats.org/officeDocument/2006/relationships" xmlns:v="urn:schemas-microsoft-com:vml">
   <w:abstractNum w:abstractNumId="1">
     <w:lvl w:ilvl="0">
       <w:start w:val="1"/>
@@ -25878,9 +25949,6 @@
       <w:lvlText w:val=""/>
       <w:lvlJc w:val="start"/>
       <w:pPr>
-        <w:tabs>
-          <w:tab w:val="num" w:pos="0"/>
-        </w:tabs>
         <w:ind w:start="0" w:hanging="0"/>
       </w:pPr>
     </w:lvl>
@@ -25892,9 +25960,6 @@
       <w:lvlText w:val=""/>
       <w:lvlJc w:val="start"/>
       <w:pPr>
-        <w:tabs>
-          <w:tab w:val="num" w:pos="0"/>
-        </w:tabs>
         <w:ind w:start="0" w:hanging="0"/>
       </w:pPr>
     </w:lvl>
@@ -25906,9 +25971,6 @@
       <w:lvlText w:val=""/>
       <w:lvlJc w:val="start"/>
       <w:pPr>
-        <w:tabs>
-          <w:tab w:val="num" w:pos="0"/>
-        </w:tabs>
         <w:ind w:start="0" w:hanging="0"/>
       </w:pPr>
     </w:lvl>
@@ -25920,9 +25982,6 @@
       <w:lvlText w:val=""/>
       <w:lvlJc w:val="start"/>
       <w:pPr>
-        <w:tabs>
-          <w:tab w:val="num" w:pos="0"/>
-        </w:tabs>
         <w:ind w:start="0" w:hanging="0"/>
       </w:pPr>
     </w:lvl>
@@ -25934,9 +25993,6 @@
       <w:lvlText w:val=""/>
       <w:lvlJc w:val="start"/>
       <w:pPr>
-        <w:tabs>
-          <w:tab w:val="num" w:pos="0"/>
-        </w:tabs>
         <w:ind w:start="0" w:hanging="0"/>
       </w:pPr>
     </w:lvl>
@@ -25948,9 +26004,6 @@
       <w:lvlText w:val=""/>
       <w:lvlJc w:val="start"/>
       <w:pPr>
-        <w:tabs>
-          <w:tab w:val="num" w:pos="0"/>
-        </w:tabs>
         <w:ind w:start="0" w:hanging="0"/>
       </w:pPr>
     </w:lvl>
@@ -25961,9 +26014,6 @@
       <w:lvlText w:val=""/>
       <w:lvlJc w:val="start"/>
       <w:pPr>
-        <w:tabs>
-          <w:tab w:val="num" w:pos="0"/>
-        </w:tabs>
         <w:ind w:start="0" w:hanging="0"/>
       </w:pPr>
     </w:lvl>
@@ -25974,9 +26024,6 @@
       <w:lvlText w:val=""/>
       <w:lvlJc w:val="start"/>
       <w:pPr>
-        <w:tabs>
-          <w:tab w:val="num" w:pos="0"/>
-        </w:tabs>
         <w:ind w:start="0" w:hanging="0"/>
       </w:pPr>
     </w:lvl>
@@ -25987,9 +26034,6 @@
       <w:lvlText w:val=""/>
       <w:lvlJc w:val="start"/>
       <w:pPr>
-        <w:tabs>
-          <w:tab w:val="num" w:pos="0"/>
-        </w:tabs>
         <w:ind w:start="0" w:hanging="0"/>
       </w:pPr>
     </w:lvl>
@@ -26008,6 +26052,7 @@
       </w:pPr>
       <w:rPr>
         <w:rFonts w:ascii="Symbol" w:hAnsi="Symbol" w:cs="Symbol" w:hint="default"/>
+        <w:rFonts w:cs="OpenSymbol"/>
       </w:rPr>
     </w:lvl>
     <w:lvl w:ilvl="1">
@@ -26023,6 +26068,7 @@
       </w:pPr>
       <w:rPr>
         <w:rFonts w:ascii="Symbol" w:hAnsi="Symbol" w:cs="Symbol" w:hint="default"/>
+        <w:rFonts w:cs="OpenSymbol"/>
       </w:rPr>
     </w:lvl>
     <w:lvl w:ilvl="2">
@@ -26038,6 +26084,7 @@
       </w:pPr>
       <w:rPr>
         <w:rFonts w:ascii="Symbol" w:hAnsi="Symbol" w:cs="Symbol" w:hint="default"/>
+        <w:rFonts w:cs="OpenSymbol"/>
       </w:rPr>
     </w:lvl>
     <w:lvl w:ilvl="3">
@@ -26053,6 +26100,7 @@
       </w:pPr>
       <w:rPr>
         <w:rFonts w:ascii="Symbol" w:hAnsi="Symbol" w:cs="Symbol" w:hint="default"/>
+        <w:rFonts w:cs="OpenSymbol"/>
       </w:rPr>
     </w:lvl>
     <w:lvl w:ilvl="4">
@@ -26068,6 +26116,7 @@
       </w:pPr>
       <w:rPr>
         <w:rFonts w:ascii="Symbol" w:hAnsi="Symbol" w:cs="Symbol" w:hint="default"/>
+        <w:rFonts w:cs="OpenSymbol"/>
       </w:rPr>
     </w:lvl>
     <w:lvl w:ilvl="5">
@@ -26083,6 +26132,7 @@
       </w:pPr>
       <w:rPr>
         <w:rFonts w:ascii="Symbol" w:hAnsi="Symbol" w:cs="Symbol" w:hint="default"/>
+        <w:rFonts w:cs="OpenSymbol"/>
       </w:rPr>
     </w:lvl>
     <w:lvl w:ilvl="6">
@@ -26098,6 +26148,7 @@
       </w:pPr>
       <w:rPr>
         <w:rFonts w:ascii="Symbol" w:hAnsi="Symbol" w:cs="Symbol" w:hint="default"/>
+        <w:rFonts w:cs="OpenSymbol"/>
       </w:rPr>
     </w:lvl>
     <w:lvl w:ilvl="7">
@@ -26113,6 +26164,7 @@
       </w:pPr>
       <w:rPr>
         <w:rFonts w:ascii="Symbol" w:hAnsi="Symbol" w:cs="Symbol" w:hint="default"/>
+        <w:rFonts w:cs="OpenSymbol"/>
       </w:rPr>
     </w:lvl>
     <w:lvl w:ilvl="8">
@@ -26128,6 +26180,7 @@
       </w:pPr>
       <w:rPr>
         <w:rFonts w:ascii="Symbol" w:hAnsi="Symbol" w:cs="Symbol" w:hint="default"/>
+        <w:rFonts w:cs="OpenSymbol"/>
       </w:rPr>
     </w:lvl>
   </w:abstractNum>
@@ -26255,6 +26308,7 @@
       </w:pPr>
       <w:rPr>
         <w:rFonts w:ascii="Symbol" w:hAnsi="Symbol" w:cs="Symbol" w:hint="default"/>
+        <w:rFonts w:cs="OpenSymbol"/>
       </w:rPr>
     </w:lvl>
     <w:lvl w:ilvl="1">
@@ -26270,6 +26324,7 @@
       </w:pPr>
       <w:rPr>
         <w:rFonts w:ascii="Symbol" w:hAnsi="Symbol" w:cs="Symbol" w:hint="default"/>
+        <w:rFonts w:cs="OpenSymbol"/>
       </w:rPr>
     </w:lvl>
     <w:lvl w:ilvl="2">
@@ -26285,6 +26340,7 @@
       </w:pPr>
       <w:rPr>
         <w:rFonts w:ascii="Symbol" w:hAnsi="Symbol" w:cs="Symbol" w:hint="default"/>
+        <w:rFonts w:cs="OpenSymbol"/>
       </w:rPr>
     </w:lvl>
     <w:lvl w:ilvl="3">
@@ -26300,6 +26356,7 @@
       </w:pPr>
       <w:rPr>
         <w:rFonts w:ascii="Symbol" w:hAnsi="Symbol" w:cs="Symbol" w:hint="default"/>
+        <w:rFonts w:cs="OpenSymbol"/>
       </w:rPr>
     </w:lvl>
     <w:lvl w:ilvl="4">
@@ -26315,6 +26372,7 @@
       </w:pPr>
       <w:rPr>
         <w:rFonts w:ascii="Symbol" w:hAnsi="Symbol" w:cs="Symbol" w:hint="default"/>
+        <w:rFonts w:cs="OpenSymbol"/>
       </w:rPr>
     </w:lvl>
     <w:lvl w:ilvl="5">
@@ -26330,6 +26388,7 @@
       </w:pPr>
       <w:rPr>
         <w:rFonts w:ascii="Symbol" w:hAnsi="Symbol" w:cs="Symbol" w:hint="default"/>
+        <w:rFonts w:cs="OpenSymbol"/>
       </w:rPr>
     </w:lvl>
     <w:lvl w:ilvl="6">
@@ -26345,6 +26404,7 @@
       </w:pPr>
       <w:rPr>
         <w:rFonts w:ascii="Symbol" w:hAnsi="Symbol" w:cs="Symbol" w:hint="default"/>
+        <w:rFonts w:cs="OpenSymbol"/>
       </w:rPr>
     </w:lvl>
     <w:lvl w:ilvl="7">
@@ -26360,6 +26420,7 @@
       </w:pPr>
       <w:rPr>
         <w:rFonts w:ascii="Symbol" w:hAnsi="Symbol" w:cs="Symbol" w:hint="default"/>
+        <w:rFonts w:cs="OpenSymbol"/>
       </w:rPr>
     </w:lvl>
     <w:lvl w:ilvl="8">
@@ -26375,6 +26436,7 @@
       </w:pPr>
       <w:rPr>
         <w:rFonts w:ascii="Symbol" w:hAnsi="Symbol" w:cs="Symbol" w:hint="default"/>
+        <w:rFonts w:cs="OpenSymbol"/>
       </w:rPr>
     </w:lvl>
   </w:abstractNum>
@@ -26428,6 +26490,7 @@
       </w:pPr>
       <w:rPr>
         <w:rFonts w:ascii="Symbol" w:hAnsi="Symbol" w:cs="Symbol" w:hint="default"/>
+        <w:rFonts w:cs="OpenSymbol"/>
       </w:rPr>
     </w:lvl>
     <w:lvl w:ilvl="4">
@@ -26505,6 +26568,7 @@
       </w:pPr>
       <w:rPr>
         <w:rFonts w:ascii="Symbol" w:hAnsi="Symbol" w:cs="Symbol" w:hint="default"/>
+        <w:rFonts w:cs="OpenSymbol"/>
       </w:rPr>
     </w:lvl>
     <w:lvl w:ilvl="1">
@@ -26520,6 +26584,7 @@
       </w:pPr>
       <w:rPr>
         <w:rFonts w:ascii="Symbol" w:hAnsi="Symbol" w:cs="Symbol" w:hint="default"/>
+        <w:rFonts w:cs="OpenSymbol"/>
       </w:rPr>
     </w:lvl>
     <w:lvl w:ilvl="2">
@@ -26535,6 +26600,7 @@
       </w:pPr>
       <w:rPr>
         <w:rFonts w:ascii="Symbol" w:hAnsi="Symbol" w:cs="Symbol" w:hint="default"/>
+        <w:rFonts w:cs="OpenSymbol"/>
       </w:rPr>
     </w:lvl>
     <w:lvl w:ilvl="3">
@@ -26550,6 +26616,7 @@
       </w:pPr>
       <w:rPr>
         <w:rFonts w:ascii="Symbol" w:hAnsi="Symbol" w:cs="Symbol" w:hint="default"/>
+        <w:rFonts w:cs="OpenSymbol"/>
       </w:rPr>
     </w:lvl>
     <w:lvl w:ilvl="4">
@@ -26565,6 +26632,7 @@
       </w:pPr>
       <w:rPr>
         <w:rFonts w:ascii="Symbol" w:hAnsi="Symbol" w:cs="Symbol" w:hint="default"/>
+        <w:rFonts w:cs="OpenSymbol"/>
       </w:rPr>
     </w:lvl>
     <w:lvl w:ilvl="5">
@@ -26580,6 +26648,7 @@
       </w:pPr>
       <w:rPr>
         <w:rFonts w:ascii="Symbol" w:hAnsi="Symbol" w:cs="Symbol" w:hint="default"/>
+        <w:rFonts w:cs="OpenSymbol"/>
       </w:rPr>
     </w:lvl>
     <w:lvl w:ilvl="6">
@@ -26595,6 +26664,7 @@
       </w:pPr>
       <w:rPr>
         <w:rFonts w:ascii="Symbol" w:hAnsi="Symbol" w:cs="Symbol" w:hint="default"/>
+        <w:rFonts w:cs="OpenSymbol"/>
       </w:rPr>
     </w:lvl>
     <w:lvl w:ilvl="7">
@@ -26610,6 +26680,7 @@
       </w:pPr>
       <w:rPr>
         <w:rFonts w:ascii="Symbol" w:hAnsi="Symbol" w:cs="Symbol" w:hint="default"/>
+        <w:rFonts w:cs="OpenSymbol"/>
       </w:rPr>
     </w:lvl>
     <w:lvl w:ilvl="8">
@@ -26625,6 +26696,7 @@
       </w:pPr>
       <w:rPr>
         <w:rFonts w:ascii="Symbol" w:hAnsi="Symbol" w:cs="Symbol" w:hint="default"/>
+        <w:rFonts w:cs="OpenSymbol"/>
       </w:rPr>
     </w:lvl>
   </w:abstractNum>
@@ -26752,6 +26824,7 @@
       </w:pPr>
       <w:rPr>
         <w:rFonts w:ascii="Symbol" w:hAnsi="Symbol" w:cs="Symbol" w:hint="default"/>
+        <w:rFonts w:cs="OpenSymbol"/>
       </w:rPr>
     </w:lvl>
     <w:lvl w:ilvl="1">
@@ -26767,6 +26840,7 @@
       </w:pPr>
       <w:rPr>
         <w:rFonts w:ascii="Symbol" w:hAnsi="Symbol" w:cs="Symbol" w:hint="default"/>
+        <w:rFonts w:cs="OpenSymbol"/>
       </w:rPr>
     </w:lvl>
     <w:lvl w:ilvl="2">
@@ -26782,6 +26856,7 @@
       </w:pPr>
       <w:rPr>
         <w:rFonts w:ascii="Symbol" w:hAnsi="Symbol" w:cs="Symbol" w:hint="default"/>
+        <w:rFonts w:cs="OpenSymbol"/>
       </w:rPr>
     </w:lvl>
     <w:lvl w:ilvl="3">
@@ -26797,6 +26872,7 @@
       </w:pPr>
       <w:rPr>
         <w:rFonts w:ascii="Symbol" w:hAnsi="Symbol" w:cs="Symbol" w:hint="default"/>
+        <w:rFonts w:cs="OpenSymbol"/>
       </w:rPr>
     </w:lvl>
     <w:lvl w:ilvl="4">
@@ -26812,6 +26888,7 @@
       </w:pPr>
       <w:rPr>
         <w:rFonts w:ascii="Symbol" w:hAnsi="Symbol" w:cs="Symbol" w:hint="default"/>
+        <w:rFonts w:cs="OpenSymbol"/>
       </w:rPr>
     </w:lvl>
     <w:lvl w:ilvl="5">
@@ -26827,6 +26904,7 @@
       </w:pPr>
       <w:rPr>
         <w:rFonts w:ascii="Symbol" w:hAnsi="Symbol" w:cs="Symbol" w:hint="default"/>
+        <w:rFonts w:cs="OpenSymbol"/>
       </w:rPr>
     </w:lvl>
     <w:lvl w:ilvl="6">
@@ -26842,6 +26920,7 @@
       </w:pPr>
       <w:rPr>
         <w:rFonts w:ascii="Symbol" w:hAnsi="Symbol" w:cs="Symbol" w:hint="default"/>
+        <w:rFonts w:cs="OpenSymbol"/>
       </w:rPr>
     </w:lvl>
     <w:lvl w:ilvl="7">
@@ -26857,6 +26936,7 @@
       </w:pPr>
       <w:rPr>
         <w:rFonts w:ascii="Symbol" w:hAnsi="Symbol" w:cs="Symbol" w:hint="default"/>
+        <w:rFonts w:cs="OpenSymbol"/>
       </w:rPr>
     </w:lvl>
     <w:lvl w:ilvl="8">
@@ -26872,6 +26952,7 @@
       </w:pPr>
       <w:rPr>
         <w:rFonts w:ascii="Symbol" w:hAnsi="Symbol" w:cs="Symbol" w:hint="default"/>
+        <w:rFonts w:cs="OpenSymbol"/>
       </w:rPr>
     </w:lvl>
   </w:abstractNum>
@@ -26889,6 +26970,7 @@
       </w:pPr>
       <w:rPr>
         <w:rFonts w:ascii="Symbol" w:hAnsi="Symbol" w:cs="Symbol" w:hint="default"/>
+        <w:rFonts w:cs="OpenSymbol"/>
       </w:rPr>
     </w:lvl>
     <w:lvl w:ilvl="1">
@@ -26904,6 +26986,7 @@
       </w:pPr>
       <w:rPr>
         <w:rFonts w:ascii="Symbol" w:hAnsi="Symbol" w:cs="Symbol" w:hint="default"/>
+        <w:rFonts w:cs="OpenSymbol"/>
       </w:rPr>
     </w:lvl>
     <w:lvl w:ilvl="2">
@@ -26919,6 +27002,7 @@
       </w:pPr>
       <w:rPr>
         <w:rFonts w:ascii="Symbol" w:hAnsi="Symbol" w:cs="Symbol" w:hint="default"/>
+        <w:rFonts w:cs="OpenSymbol"/>
       </w:rPr>
     </w:lvl>
     <w:lvl w:ilvl="3">
@@ -26934,6 +27018,7 @@
       </w:pPr>
       <w:rPr>
         <w:rFonts w:ascii="Symbol" w:hAnsi="Symbol" w:cs="Symbol" w:hint="default"/>
+        <w:rFonts w:cs="OpenSymbol"/>
       </w:rPr>
     </w:lvl>
     <w:lvl w:ilvl="4">
@@ -26949,6 +27034,7 @@
       </w:pPr>
       <w:rPr>
         <w:rFonts w:ascii="Symbol" w:hAnsi="Symbol" w:cs="Symbol" w:hint="default"/>
+        <w:rFonts w:cs="OpenSymbol"/>
       </w:rPr>
     </w:lvl>
     <w:lvl w:ilvl="5">
@@ -26964,6 +27050,7 @@
       </w:pPr>
       <w:rPr>
         <w:rFonts w:ascii="Symbol" w:hAnsi="Symbol" w:cs="Symbol" w:hint="default"/>
+        <w:rFonts w:cs="OpenSymbol"/>
       </w:rPr>
     </w:lvl>
     <w:lvl w:ilvl="6">
@@ -26979,6 +27066,7 @@
       </w:pPr>
       <w:rPr>
         <w:rFonts w:ascii="Symbol" w:hAnsi="Symbol" w:cs="Symbol" w:hint="default"/>
+        <w:rFonts w:cs="OpenSymbol"/>
       </w:rPr>
     </w:lvl>
     <w:lvl w:ilvl="7">
@@ -26994,6 +27082,7 @@
       </w:pPr>
       <w:rPr>
         <w:rFonts w:ascii="Symbol" w:hAnsi="Symbol" w:cs="Symbol" w:hint="default"/>
+        <w:rFonts w:cs="OpenSymbol"/>
       </w:rPr>
     </w:lvl>
     <w:lvl w:ilvl="8">
@@ -27009,6 +27098,7 @@
       </w:pPr>
       <w:rPr>
         <w:rFonts w:ascii="Symbol" w:hAnsi="Symbol" w:cs="Symbol" w:hint="default"/>
+        <w:rFonts w:cs="OpenSymbol"/>
       </w:rPr>
     </w:lvl>
   </w:abstractNum>
@@ -27148,6 +27238,7 @@
       </w:pPr>
       <w:rPr>
         <w:rFonts w:ascii="Symbol" w:hAnsi="Symbol" w:cs="Symbol" w:hint="default"/>
+        <w:rFonts w:cs="OpenSymbol"/>
       </w:rPr>
     </w:lvl>
     <w:lvl w:ilvl="2">
@@ -27163,6 +27254,7 @@
       </w:pPr>
       <w:rPr>
         <w:rFonts w:ascii="Symbol" w:hAnsi="Symbol" w:cs="Symbol" w:hint="default"/>
+        <w:rFonts w:cs="OpenSymbol"/>
       </w:rPr>
     </w:lvl>
     <w:lvl w:ilvl="3">
@@ -27178,6 +27270,7 @@
       </w:pPr>
       <w:rPr>
         <w:rFonts w:ascii="Symbol" w:hAnsi="Symbol" w:cs="Symbol" w:hint="default"/>
+        <w:rFonts w:cs="OpenSymbol"/>
       </w:rPr>
     </w:lvl>
     <w:lvl w:ilvl="4">
@@ -27193,6 +27286,7 @@
       </w:pPr>
       <w:rPr>
         <w:rFonts w:ascii="Symbol" w:hAnsi="Symbol" w:cs="Symbol" w:hint="default"/>
+        <w:rFonts w:cs="OpenSymbol"/>
       </w:rPr>
     </w:lvl>
     <w:lvl w:ilvl="5">
@@ -27208,6 +27302,7 @@
       </w:pPr>
       <w:rPr>
         <w:rFonts w:ascii="Symbol" w:hAnsi="Symbol" w:cs="Symbol" w:hint="default"/>
+        <w:rFonts w:cs="OpenSymbol"/>
       </w:rPr>
     </w:lvl>
     <w:lvl w:ilvl="6">
@@ -27223,6 +27318,7 @@
       </w:pPr>
       <w:rPr>
         <w:rFonts w:ascii="Symbol" w:hAnsi="Symbol" w:cs="Symbol" w:hint="default"/>
+        <w:rFonts w:cs="OpenSymbol"/>
       </w:rPr>
     </w:lvl>
     <w:lvl w:ilvl="7">
@@ -27238,6 +27334,7 @@
       </w:pPr>
       <w:rPr>
         <w:rFonts w:ascii="Symbol" w:hAnsi="Symbol" w:cs="Symbol" w:hint="default"/>
+        <w:rFonts w:cs="OpenSymbol"/>
       </w:rPr>
     </w:lvl>
     <w:lvl w:ilvl="8">
@@ -27253,6 +27350,7 @@
       </w:pPr>
       <w:rPr>
         <w:rFonts w:ascii="Symbol" w:hAnsi="Symbol" w:cs="Symbol" w:hint="default"/>
+        <w:rFonts w:cs="OpenSymbol"/>
       </w:rPr>
     </w:lvl>
   </w:abstractNum>
@@ -27282,6 +27380,7 @@
       </w:pPr>
       <w:rPr>
         <w:rFonts w:ascii="Symbol" w:hAnsi="Symbol" w:cs="Symbol" w:hint="default"/>
+        <w:rFonts w:cs="OpenSymbol"/>
       </w:rPr>
     </w:lvl>
     <w:lvl w:ilvl="2">
@@ -27297,6 +27396,7 @@
       </w:pPr>
       <w:rPr>
         <w:rFonts w:ascii="Symbol" w:hAnsi="Symbol" w:cs="Symbol" w:hint="default"/>
+        <w:rFonts w:cs="OpenSymbol"/>
       </w:rPr>
     </w:lvl>
     <w:lvl w:ilvl="3">
@@ -27312,6 +27412,7 @@
       </w:pPr>
       <w:rPr>
         <w:rFonts w:ascii="Symbol" w:hAnsi="Symbol" w:cs="Symbol" w:hint="default"/>
+        <w:rFonts w:cs="OpenSymbol"/>
       </w:rPr>
     </w:lvl>
     <w:lvl w:ilvl="4">
@@ -27327,6 +27428,7 @@
       </w:pPr>
       <w:rPr>
         <w:rFonts w:ascii="Symbol" w:hAnsi="Symbol" w:cs="Symbol" w:hint="default"/>
+        <w:rFonts w:cs="OpenSymbol"/>
       </w:rPr>
     </w:lvl>
     <w:lvl w:ilvl="5">
@@ -27342,6 +27444,7 @@
       </w:pPr>
       <w:rPr>
         <w:rFonts w:ascii="Symbol" w:hAnsi="Symbol" w:cs="Symbol" w:hint="default"/>
+        <w:rFonts w:cs="OpenSymbol"/>
       </w:rPr>
     </w:lvl>
     <w:lvl w:ilvl="6">
@@ -27357,6 +27460,7 @@
       </w:pPr>
       <w:rPr>
         <w:rFonts w:ascii="Symbol" w:hAnsi="Symbol" w:cs="Symbol" w:hint="default"/>
+        <w:rFonts w:cs="OpenSymbol"/>
       </w:rPr>
     </w:lvl>
     <w:lvl w:ilvl="7">
@@ -27372,6 +27476,7 @@
       </w:pPr>
       <w:rPr>
         <w:rFonts w:ascii="Symbol" w:hAnsi="Symbol" w:cs="Symbol" w:hint="default"/>
+        <w:rFonts w:cs="OpenSymbol"/>
       </w:rPr>
     </w:lvl>
     <w:lvl w:ilvl="8">
@@ -27387,6 +27492,7 @@
       </w:pPr>
       <w:rPr>
         <w:rFonts w:ascii="Symbol" w:hAnsi="Symbol" w:cs="Symbol" w:hint="default"/>
+        <w:rFonts w:cs="OpenSymbol"/>
       </w:rPr>
     </w:lvl>
   </w:abstractNum>
@@ -27416,6 +27522,7 @@
       </w:pPr>
       <w:rPr>
         <w:rFonts w:ascii="Symbol" w:hAnsi="Symbol" w:cs="Symbol" w:hint="default"/>
+        <w:rFonts w:cs="OpenSymbol"/>
       </w:rPr>
     </w:lvl>
     <w:lvl w:ilvl="2">
@@ -27431,6 +27538,7 @@
       </w:pPr>
       <w:rPr>
         <w:rFonts w:ascii="Symbol" w:hAnsi="Symbol" w:cs="Symbol" w:hint="default"/>
+        <w:rFonts w:cs="OpenSymbol"/>
       </w:rPr>
     </w:lvl>
     <w:lvl w:ilvl="3">
@@ -27446,6 +27554,7 @@
       </w:pPr>
       <w:rPr>
         <w:rFonts w:ascii="Symbol" w:hAnsi="Symbol" w:cs="Symbol" w:hint="default"/>
+        <w:rFonts w:cs="OpenSymbol"/>
       </w:rPr>
     </w:lvl>
     <w:lvl w:ilvl="4">
@@ -27461,6 +27570,7 @@
       </w:pPr>
       <w:rPr>
         <w:rFonts w:ascii="Symbol" w:hAnsi="Symbol" w:cs="Symbol" w:hint="default"/>
+        <w:rFonts w:cs="OpenSymbol"/>
       </w:rPr>
     </w:lvl>
     <w:lvl w:ilvl="5">
@@ -27476,6 +27586,7 @@
       </w:pPr>
       <w:rPr>
         <w:rFonts w:ascii="Symbol" w:hAnsi="Symbol" w:cs="Symbol" w:hint="default"/>
+        <w:rFonts w:cs="OpenSymbol"/>
       </w:rPr>
     </w:lvl>
     <w:lvl w:ilvl="6">
@@ -27491,6 +27602,7 @@
       </w:pPr>
       <w:rPr>
         <w:rFonts w:ascii="Symbol" w:hAnsi="Symbol" w:cs="Symbol" w:hint="default"/>
+        <w:rFonts w:cs="OpenSymbol"/>
       </w:rPr>
     </w:lvl>
     <w:lvl w:ilvl="7">
@@ -27506,6 +27618,7 @@
       </w:pPr>
       <w:rPr>
         <w:rFonts w:ascii="Symbol" w:hAnsi="Symbol" w:cs="Symbol" w:hint="default"/>
+        <w:rFonts w:cs="OpenSymbol"/>
       </w:rPr>
     </w:lvl>
     <w:lvl w:ilvl="8">
@@ -27521,6 +27634,7 @@
       </w:pPr>
       <w:rPr>
         <w:rFonts w:ascii="Symbol" w:hAnsi="Symbol" w:cs="Symbol" w:hint="default"/>
+        <w:rFonts w:cs="OpenSymbol"/>
       </w:rPr>
     </w:lvl>
   </w:abstractNum>
@@ -27538,6 +27652,7 @@
       </w:pPr>
       <w:rPr>
         <w:rFonts w:ascii="Symbol" w:hAnsi="Symbol" w:cs="Symbol" w:hint="default"/>
+        <w:rFonts w:cs="OpenSymbol"/>
       </w:rPr>
     </w:lvl>
     <w:lvl w:ilvl="1">
@@ -27553,6 +27668,7 @@
       </w:pPr>
       <w:rPr>
         <w:rFonts w:ascii="Symbol" w:hAnsi="Symbol" w:cs="Symbol" w:hint="default"/>
+        <w:rFonts w:cs="OpenSymbol"/>
       </w:rPr>
     </w:lvl>
     <w:lvl w:ilvl="2">
@@ -27568,6 +27684,7 @@
       </w:pPr>
       <w:rPr>
         <w:rFonts w:ascii="Symbol" w:hAnsi="Symbol" w:cs="Symbol" w:hint="default"/>
+        <w:rFonts w:cs="OpenSymbol"/>
       </w:rPr>
     </w:lvl>
     <w:lvl w:ilvl="3">
@@ -27583,6 +27700,7 @@
       </w:pPr>
       <w:rPr>
         <w:rFonts w:ascii="Symbol" w:hAnsi="Symbol" w:cs="Symbol" w:hint="default"/>
+        <w:rFonts w:cs="OpenSymbol"/>
       </w:rPr>
     </w:lvl>
     <w:lvl w:ilvl="4">
@@ -27598,6 +27716,7 @@
       </w:pPr>
       <w:rPr>
         <w:rFonts w:ascii="Symbol" w:hAnsi="Symbol" w:cs="Symbol" w:hint="default"/>
+        <w:rFonts w:cs="OpenSymbol"/>
       </w:rPr>
     </w:lvl>
     <w:lvl w:ilvl="5">
@@ -27613,6 +27732,7 @@
       </w:pPr>
       <w:rPr>
         <w:rFonts w:ascii="Symbol" w:hAnsi="Symbol" w:cs="Symbol" w:hint="default"/>
+        <w:rFonts w:cs="OpenSymbol"/>
       </w:rPr>
     </w:lvl>
     <w:lvl w:ilvl="6">
@@ -27628,6 +27748,7 @@
       </w:pPr>
       <w:rPr>
         <w:rFonts w:ascii="Symbol" w:hAnsi="Symbol" w:cs="Symbol" w:hint="default"/>
+        <w:rFonts w:cs="OpenSymbol"/>
       </w:rPr>
     </w:lvl>
     <w:lvl w:ilvl="7">
@@ -27643,6 +27764,7 @@
       </w:pPr>
       <w:rPr>
         <w:rFonts w:ascii="Symbol" w:hAnsi="Symbol" w:cs="Symbol" w:hint="default"/>
+        <w:rFonts w:cs="OpenSymbol"/>
       </w:rPr>
     </w:lvl>
     <w:lvl w:ilvl="8">
@@ -27658,6 +27780,7 @@
       </w:pPr>
       <w:rPr>
         <w:rFonts w:ascii="Symbol" w:hAnsi="Symbol" w:cs="Symbol" w:hint="default"/>
+        <w:rFonts w:cs="OpenSymbol"/>
       </w:rPr>
     </w:lvl>
   </w:abstractNum>
@@ -27687,6 +27810,7 @@
       </w:pPr>
       <w:rPr>
         <w:rFonts w:ascii="Symbol" w:hAnsi="Symbol" w:cs="Symbol" w:hint="default"/>
+        <w:rFonts w:cs="OpenSymbol"/>
       </w:rPr>
     </w:lvl>
     <w:lvl w:ilvl="2">
@@ -27702,6 +27826,7 @@
       </w:pPr>
       <w:rPr>
         <w:rFonts w:ascii="Symbol" w:hAnsi="Symbol" w:cs="Symbol" w:hint="default"/>
+        <w:rFonts w:cs="OpenSymbol"/>
       </w:rPr>
     </w:lvl>
     <w:lvl w:ilvl="3">
@@ -27717,6 +27842,7 @@
       </w:pPr>
       <w:rPr>
         <w:rFonts w:ascii="Symbol" w:hAnsi="Symbol" w:cs="Symbol" w:hint="default"/>
+        <w:rFonts w:cs="OpenSymbol"/>
       </w:rPr>
     </w:lvl>
     <w:lvl w:ilvl="4">
@@ -27732,6 +27858,7 @@
       </w:pPr>
       <w:rPr>
         <w:rFonts w:ascii="Symbol" w:hAnsi="Symbol" w:cs="Symbol" w:hint="default"/>
+        <w:rFonts w:cs="OpenSymbol"/>
       </w:rPr>
     </w:lvl>
     <w:lvl w:ilvl="5">
@@ -27747,6 +27874,7 @@
       </w:pPr>
       <w:rPr>
         <w:rFonts w:ascii="Symbol" w:hAnsi="Symbol" w:cs="Symbol" w:hint="default"/>
+        <w:rFonts w:cs="OpenSymbol"/>
       </w:rPr>
     </w:lvl>
     <w:lvl w:ilvl="6">
@@ -27762,6 +27890,7 @@
       </w:pPr>
       <w:rPr>
         <w:rFonts w:ascii="Symbol" w:hAnsi="Symbol" w:cs="Symbol" w:hint="default"/>
+        <w:rFonts w:cs="OpenSymbol"/>
       </w:rPr>
     </w:lvl>
     <w:lvl w:ilvl="7">
@@ -27777,6 +27906,7 @@
       </w:pPr>
       <w:rPr>
         <w:rFonts w:ascii="Symbol" w:hAnsi="Symbol" w:cs="Symbol" w:hint="default"/>
+        <w:rFonts w:cs="OpenSymbol"/>
       </w:rPr>
     </w:lvl>
     <w:lvl w:ilvl="8">
@@ -27792,6 +27922,7 @@
       </w:pPr>
       <w:rPr>
         <w:rFonts w:ascii="Symbol" w:hAnsi="Symbol" w:cs="Symbol" w:hint="default"/>
+        <w:rFonts w:cs="OpenSymbol"/>
       </w:rPr>
     </w:lvl>
   </w:abstractNum>
@@ -27821,6 +27952,7 @@
       </w:pPr>
       <w:rPr>
         <w:rFonts w:ascii="Symbol" w:hAnsi="Symbol" w:cs="Symbol" w:hint="default"/>
+        <w:rFonts w:cs="OpenSymbol"/>
       </w:rPr>
     </w:lvl>
     <w:lvl w:ilvl="2">
@@ -27836,6 +27968,7 @@
       </w:pPr>
       <w:rPr>
         <w:rFonts w:ascii="Symbol" w:hAnsi="Symbol" w:cs="Symbol" w:hint="default"/>
+        <w:rFonts w:cs="OpenSymbol"/>
       </w:rPr>
     </w:lvl>
     <w:lvl w:ilvl="3">
@@ -27851,6 +27984,7 @@
       </w:pPr>
       <w:rPr>
         <w:rFonts w:ascii="Symbol" w:hAnsi="Symbol" w:cs="Symbol" w:hint="default"/>
+        <w:rFonts w:cs="OpenSymbol"/>
       </w:rPr>
     </w:lvl>
     <w:lvl w:ilvl="4">
@@ -27866,6 +28000,7 @@
       </w:pPr>
       <w:rPr>
         <w:rFonts w:ascii="Symbol" w:hAnsi="Symbol" w:cs="Symbol" w:hint="default"/>
+        <w:rFonts w:cs="OpenSymbol"/>
       </w:rPr>
     </w:lvl>
     <w:lvl w:ilvl="5">
@@ -27881,6 +28016,7 @@
       </w:pPr>
       <w:rPr>
         <w:rFonts w:ascii="Symbol" w:hAnsi="Symbol" w:cs="Symbol" w:hint="default"/>
+        <w:rFonts w:cs="OpenSymbol"/>
       </w:rPr>
     </w:lvl>
     <w:lvl w:ilvl="6">
@@ -27896,6 +28032,7 @@
       </w:pPr>
       <w:rPr>
         <w:rFonts w:ascii="Symbol" w:hAnsi="Symbol" w:cs="Symbol" w:hint="default"/>
+        <w:rFonts w:cs="OpenSymbol"/>
       </w:rPr>
     </w:lvl>
     <w:lvl w:ilvl="7">
@@ -27911,6 +28048,7 @@
       </w:pPr>
       <w:rPr>
         <w:rFonts w:ascii="Symbol" w:hAnsi="Symbol" w:cs="Symbol" w:hint="default"/>
+        <w:rFonts w:cs="OpenSymbol"/>
       </w:rPr>
     </w:lvl>
     <w:lvl w:ilvl="8">
@@ -27926,6 +28064,7 @@
       </w:pPr>
       <w:rPr>
         <w:rFonts w:ascii="Symbol" w:hAnsi="Symbol" w:cs="Symbol" w:hint="default"/>
+        <w:rFonts w:cs="OpenSymbol"/>
       </w:rPr>
     </w:lvl>
   </w:abstractNum>
@@ -27955,6 +28094,7 @@
       </w:pPr>
       <w:rPr>
         <w:rFonts w:ascii="Symbol" w:hAnsi="Symbol" w:cs="Symbol" w:hint="default"/>
+        <w:rFonts w:cs="OpenSymbol"/>
       </w:rPr>
     </w:lvl>
     <w:lvl w:ilvl="2">
@@ -27970,6 +28110,7 @@
       </w:pPr>
       <w:rPr>
         <w:rFonts w:ascii="Symbol" w:hAnsi="Symbol" w:cs="Symbol" w:hint="default"/>
+        <w:rFonts w:cs="OpenSymbol"/>
       </w:rPr>
     </w:lvl>
     <w:lvl w:ilvl="3">
@@ -27985,6 +28126,7 @@
       </w:pPr>
       <w:rPr>
         <w:rFonts w:ascii="Symbol" w:hAnsi="Symbol" w:cs="Symbol" w:hint="default"/>
+        <w:rFonts w:cs="OpenSymbol"/>
       </w:rPr>
     </w:lvl>
     <w:lvl w:ilvl="4">
@@ -28000,6 +28142,7 @@
       </w:pPr>
       <w:rPr>
         <w:rFonts w:ascii="Symbol" w:hAnsi="Symbol" w:cs="Symbol" w:hint="default"/>
+        <w:rFonts w:cs="OpenSymbol"/>
       </w:rPr>
     </w:lvl>
     <w:lvl w:ilvl="5">
@@ -28015,6 +28158,7 @@
       </w:pPr>
       <w:rPr>
         <w:rFonts w:ascii="Symbol" w:hAnsi="Symbol" w:cs="Symbol" w:hint="default"/>
+        <w:rFonts w:cs="OpenSymbol"/>
       </w:rPr>
     </w:lvl>
     <w:lvl w:ilvl="6">
@@ -28030,6 +28174,7 @@
       </w:pPr>
       <w:rPr>
         <w:rFonts w:ascii="Symbol" w:hAnsi="Symbol" w:cs="Symbol" w:hint="default"/>
+        <w:rFonts w:cs="OpenSymbol"/>
       </w:rPr>
     </w:lvl>
     <w:lvl w:ilvl="7">
@@ -28045,6 +28190,7 @@
       </w:pPr>
       <w:rPr>
         <w:rFonts w:ascii="Symbol" w:hAnsi="Symbol" w:cs="Symbol" w:hint="default"/>
+        <w:rFonts w:cs="OpenSymbol"/>
       </w:rPr>
     </w:lvl>
     <w:lvl w:ilvl="8">
@@ -28060,6 +28206,7 @@
       </w:pPr>
       <w:rPr>
         <w:rFonts w:ascii="Symbol" w:hAnsi="Symbol" w:cs="Symbol" w:hint="default"/>
+        <w:rFonts w:cs="OpenSymbol"/>
       </w:rPr>
     </w:lvl>
   </w:abstractNum>
@@ -28077,6 +28224,7 @@
       </w:pPr>
       <w:rPr>
         <w:rFonts w:ascii="Symbol" w:hAnsi="Symbol" w:cs="Symbol" w:hint="default"/>
+        <w:rFonts w:cs="OpenSymbol"/>
       </w:rPr>
     </w:lvl>
     <w:lvl w:ilvl="1">
@@ -28092,6 +28240,7 @@
       </w:pPr>
       <w:rPr>
         <w:rFonts w:ascii="Symbol" w:hAnsi="Symbol" w:cs="Symbol" w:hint="default"/>
+        <w:rFonts w:cs="OpenSymbol"/>
       </w:rPr>
     </w:lvl>
     <w:lvl w:ilvl="2">
@@ -28107,6 +28256,7 @@
       </w:pPr>
       <w:rPr>
         <w:rFonts w:ascii="Symbol" w:hAnsi="Symbol" w:cs="Symbol" w:hint="default"/>
+        <w:rFonts w:cs="OpenSymbol"/>
       </w:rPr>
     </w:lvl>
     <w:lvl w:ilvl="3">
@@ -28122,6 +28272,7 @@
       </w:pPr>
       <w:rPr>
         <w:rFonts w:ascii="Symbol" w:hAnsi="Symbol" w:cs="Symbol" w:hint="default"/>
+        <w:rFonts w:cs="OpenSymbol"/>
       </w:rPr>
     </w:lvl>
     <w:lvl w:ilvl="4">
@@ -28137,6 +28288,7 @@
       </w:pPr>
       <w:rPr>
         <w:rFonts w:ascii="Symbol" w:hAnsi="Symbol" w:cs="Symbol" w:hint="default"/>
+        <w:rFonts w:cs="OpenSymbol"/>
       </w:rPr>
     </w:lvl>
     <w:lvl w:ilvl="5">
@@ -28152,6 +28304,7 @@
       </w:pPr>
       <w:rPr>
         <w:rFonts w:ascii="Symbol" w:hAnsi="Symbol" w:cs="Symbol" w:hint="default"/>
+        <w:rFonts w:cs="OpenSymbol"/>
       </w:rPr>
     </w:lvl>
     <w:lvl w:ilvl="6">
@@ -28167,6 +28320,7 @@
       </w:pPr>
       <w:rPr>
         <w:rFonts w:ascii="Symbol" w:hAnsi="Symbol" w:cs="Symbol" w:hint="default"/>
+        <w:rFonts w:cs="OpenSymbol"/>
       </w:rPr>
     </w:lvl>
     <w:lvl w:ilvl="7">
@@ -28182,6 +28336,7 @@
       </w:pPr>
       <w:rPr>
         <w:rFonts w:ascii="Symbol" w:hAnsi="Symbol" w:cs="Symbol" w:hint="default"/>
+        <w:rFonts w:cs="OpenSymbol"/>
       </w:rPr>
     </w:lvl>
     <w:lvl w:ilvl="8">
@@ -28197,6 +28352,7 @@
       </w:pPr>
       <w:rPr>
         <w:rFonts w:ascii="Symbol" w:hAnsi="Symbol" w:cs="Symbol" w:hint="default"/>
+        <w:rFonts w:cs="OpenSymbol"/>
       </w:rPr>
     </w:lvl>
   </w:abstractNum>
@@ -28214,6 +28370,7 @@
       </w:pPr>
       <w:rPr>
         <w:rFonts w:ascii="Symbol" w:hAnsi="Symbol" w:cs="Symbol" w:hint="default"/>
+        <w:rFonts w:cs="OpenSymbol"/>
       </w:rPr>
     </w:lvl>
     <w:lvl w:ilvl="1">
@@ -28229,6 +28386,7 @@
       </w:pPr>
       <w:rPr>
         <w:rFonts w:ascii="Symbol" w:hAnsi="Symbol" w:cs="Symbol" w:hint="default"/>
+        <w:rFonts w:cs="OpenSymbol"/>
       </w:rPr>
     </w:lvl>
     <w:lvl w:ilvl="2">
@@ -28244,6 +28402,7 @@
       </w:pPr>
       <w:rPr>
         <w:rFonts w:ascii="Symbol" w:hAnsi="Symbol" w:cs="Symbol" w:hint="default"/>
+        <w:rFonts w:cs="OpenSymbol"/>
       </w:rPr>
     </w:lvl>
     <w:lvl w:ilvl="3">
@@ -28259,6 +28418,7 @@
       </w:pPr>
       <w:rPr>
         <w:rFonts w:ascii="Symbol" w:hAnsi="Symbol" w:cs="Symbol" w:hint="default"/>
+        <w:rFonts w:cs="OpenSymbol"/>
       </w:rPr>
     </w:lvl>
     <w:lvl w:ilvl="4">
@@ -28274,6 +28434,7 @@
       </w:pPr>
       <w:rPr>
         <w:rFonts w:ascii="Symbol" w:hAnsi="Symbol" w:cs="Symbol" w:hint="default"/>
+        <w:rFonts w:cs="OpenSymbol"/>
       </w:rPr>
     </w:lvl>
     <w:lvl w:ilvl="5">
@@ -28289,6 +28450,7 @@
       </w:pPr>
       <w:rPr>
         <w:rFonts w:ascii="Symbol" w:hAnsi="Symbol" w:cs="Symbol" w:hint="default"/>
+        <w:rFonts w:cs="OpenSymbol"/>
       </w:rPr>
     </w:lvl>
     <w:lvl w:ilvl="6">
@@ -28304,6 +28466,7 @@
       </w:pPr>
       <w:rPr>
         <w:rFonts w:ascii="Symbol" w:hAnsi="Symbol" w:cs="Symbol" w:hint="default"/>
+        <w:rFonts w:cs="OpenSymbol"/>
       </w:rPr>
     </w:lvl>
     <w:lvl w:ilvl="7">
@@ -28319,6 +28482,7 @@
       </w:pPr>
       <w:rPr>
         <w:rFonts w:ascii="Symbol" w:hAnsi="Symbol" w:cs="Symbol" w:hint="default"/>
+        <w:rFonts w:cs="OpenSymbol"/>
       </w:rPr>
     </w:lvl>
     <w:lvl w:ilvl="8">
@@ -28334,6 +28498,7 @@
       </w:pPr>
       <w:rPr>
         <w:rFonts w:ascii="Symbol" w:hAnsi="Symbol" w:cs="Symbol" w:hint="default"/>
+        <w:rFonts w:cs="OpenSymbol"/>
       </w:rPr>
     </w:lvl>
   </w:abstractNum>
@@ -28571,6 +28736,7 @@
       </w:pPr>
       <w:rPr>
         <w:rFonts w:ascii="Symbol" w:hAnsi="Symbol" w:cs="Symbol" w:hint="default"/>
+        <w:rFonts w:cs="OpenSymbol"/>
       </w:rPr>
     </w:lvl>
     <w:lvl w:ilvl="1">
@@ -28586,6 +28752,7 @@
       </w:pPr>
       <w:rPr>
         <w:rFonts w:ascii="Symbol" w:hAnsi="Symbol" w:cs="Symbol" w:hint="default"/>
+        <w:rFonts w:cs="OpenSymbol"/>
       </w:rPr>
     </w:lvl>
     <w:lvl w:ilvl="2">
@@ -28601,6 +28768,7 @@
       </w:pPr>
       <w:rPr>
         <w:rFonts w:ascii="Symbol" w:hAnsi="Symbol" w:cs="Symbol" w:hint="default"/>
+        <w:rFonts w:cs="OpenSymbol"/>
       </w:rPr>
     </w:lvl>
     <w:lvl w:ilvl="3">
@@ -28616,6 +28784,7 @@
       </w:pPr>
       <w:rPr>
         <w:rFonts w:ascii="Symbol" w:hAnsi="Symbol" w:cs="Symbol" w:hint="default"/>
+        <w:rFonts w:cs="OpenSymbol"/>
       </w:rPr>
     </w:lvl>
     <w:lvl w:ilvl="4">
@@ -28631,6 +28800,7 @@
       </w:pPr>
       <w:rPr>
         <w:rFonts w:ascii="Symbol" w:hAnsi="Symbol" w:cs="Symbol" w:hint="default"/>
+        <w:rFonts w:cs="OpenSymbol"/>
       </w:rPr>
     </w:lvl>
     <w:lvl w:ilvl="5">
@@ -28646,6 +28816,7 @@
       </w:pPr>
       <w:rPr>
         <w:rFonts w:ascii="Symbol" w:hAnsi="Symbol" w:cs="Symbol" w:hint="default"/>
+        <w:rFonts w:cs="OpenSymbol"/>
       </w:rPr>
     </w:lvl>
     <w:lvl w:ilvl="6">
@@ -28661,6 +28832,7 @@
       </w:pPr>
       <w:rPr>
         <w:rFonts w:ascii="Symbol" w:hAnsi="Symbol" w:cs="Symbol" w:hint="default"/>
+        <w:rFonts w:cs="OpenSymbol"/>
       </w:rPr>
     </w:lvl>
     <w:lvl w:ilvl="7">
@@ -28676,6 +28848,7 @@
       </w:pPr>
       <w:rPr>
         <w:rFonts w:ascii="Symbol" w:hAnsi="Symbol" w:cs="Symbol" w:hint="default"/>
+        <w:rFonts w:cs="OpenSymbol"/>
       </w:rPr>
     </w:lvl>
     <w:lvl w:ilvl="8">
@@ -28691,6 +28864,7 @@
       </w:pPr>
       <w:rPr>
         <w:rFonts w:ascii="Symbol" w:hAnsi="Symbol" w:cs="Symbol" w:hint="default"/>
+        <w:rFonts w:cs="OpenSymbol"/>
       </w:rPr>
     </w:lvl>
   </w:abstractNum>
@@ -28811,9 +28985,6 @@
       <w:lvlText w:val=""/>
       <w:lvlJc w:val="start"/>
       <w:pPr>
-        <w:tabs>
-          <w:tab w:val="num" w:pos="0"/>
-        </w:tabs>
         <w:ind w:start="720" w:hanging="360"/>
       </w:pPr>
       <w:rPr>
@@ -28826,13 +28997,11 @@
       <w:lvlText w:val="o"/>
       <w:lvlJc w:val="start"/>
       <w:pPr>
-        <w:tabs>
-          <w:tab w:val="num" w:pos="0"/>
-        </w:tabs>
         <w:ind w:start="1440" w:hanging="360"/>
       </w:pPr>
       <w:rPr>
         <w:rFonts w:ascii="Courier New" w:hAnsi="Courier New" w:cs="Courier New" w:hint="default"/>
+        <w:rFonts w:cs="Courier New"/>
       </w:rPr>
     </w:lvl>
     <w:lvl w:ilvl="2">
@@ -28841,9 +29010,6 @@
       <w:lvlText w:val=""/>
       <w:lvlJc w:val="start"/>
       <w:pPr>
-        <w:tabs>
-          <w:tab w:val="num" w:pos="0"/>
-        </w:tabs>
         <w:ind w:start="2160" w:hanging="360"/>
       </w:pPr>
       <w:rPr>
@@ -28856,9 +29022,6 @@
       <w:lvlText w:val=""/>
       <w:lvlJc w:val="start"/>
       <w:pPr>
-        <w:tabs>
-          <w:tab w:val="num" w:pos="0"/>
-        </w:tabs>
         <w:ind w:start="2880" w:hanging="360"/>
       </w:pPr>
       <w:rPr>
@@ -28871,13 +29034,11 @@
       <w:lvlText w:val="o"/>
       <w:lvlJc w:val="start"/>
       <w:pPr>
-        <w:tabs>
-          <w:tab w:val="num" w:pos="0"/>
-        </w:tabs>
         <w:ind w:start="3600" w:hanging="360"/>
       </w:pPr>
       <w:rPr>
         <w:rFonts w:ascii="Courier New" w:hAnsi="Courier New" w:cs="Courier New" w:hint="default"/>
+        <w:rFonts w:cs="Courier New"/>
       </w:rPr>
     </w:lvl>
     <w:lvl w:ilvl="5">
@@ -28886,9 +29047,6 @@
       <w:lvlText w:val=""/>
       <w:lvlJc w:val="start"/>
       <w:pPr>
-        <w:tabs>
-          <w:tab w:val="num" w:pos="0"/>
-        </w:tabs>
         <w:ind w:start="4320" w:hanging="360"/>
       </w:pPr>
       <w:rPr>
@@ -28901,9 +29059,6 @@
       <w:lvlText w:val=""/>
       <w:lvlJc w:val="start"/>
       <w:pPr>
-        <w:tabs>
-          <w:tab w:val="num" w:pos="0"/>
-        </w:tabs>
         <w:ind w:start="5040" w:hanging="360"/>
       </w:pPr>
       <w:rPr>
@@ -28916,13 +29071,11 @@
       <w:lvlText w:val="o"/>
       <w:lvlJc w:val="start"/>
       <w:pPr>
-        <w:tabs>
-          <w:tab w:val="num" w:pos="0"/>
-        </w:tabs>
         <w:ind w:start="5760" w:hanging="360"/>
       </w:pPr>
       <w:rPr>
         <w:rFonts w:ascii="Courier New" w:hAnsi="Courier New" w:cs="Courier New" w:hint="default"/>
+        <w:rFonts w:cs="Courier New"/>
       </w:rPr>
     </w:lvl>
     <w:lvl w:ilvl="8">
@@ -28931,9 +29084,6 @@
       <w:lvlText w:val=""/>
       <w:lvlJc w:val="start"/>
       <w:pPr>
-        <w:tabs>
-          <w:tab w:val="num" w:pos="0"/>
-        </w:tabs>
         <w:ind w:start="6480" w:hanging="360"/>
       </w:pPr>
       <w:rPr>
@@ -28948,9 +29098,6 @@
       <w:lvlText w:val=""/>
       <w:lvlJc w:val="start"/>
       <w:pPr>
-        <w:tabs>
-          <w:tab w:val="num" w:pos="0"/>
-        </w:tabs>
         <w:ind w:start="720" w:hanging="360"/>
       </w:pPr>
       <w:rPr>
@@ -28963,9 +29110,6 @@
       <w:lvlText w:val="o"/>
       <w:lvlJc w:val="start"/>
       <w:pPr>
-        <w:tabs>
-          <w:tab w:val="num" w:pos="0"/>
-        </w:tabs>
         <w:ind w:start="1440" w:hanging="360"/>
       </w:pPr>
       <w:rPr>
@@ -28978,9 +29122,6 @@
       <w:lvlText w:val=""/>
       <w:lvlJc w:val="start"/>
       <w:pPr>
-        <w:tabs>
-          <w:tab w:val="num" w:pos="0"/>
-        </w:tabs>
         <w:ind w:start="2160" w:hanging="360"/>
       </w:pPr>
       <w:rPr>
@@ -28993,9 +29134,6 @@
       <w:lvlText w:val=""/>
       <w:lvlJc w:val="start"/>
       <w:pPr>
-        <w:tabs>
-          <w:tab w:val="num" w:pos="0"/>
-        </w:tabs>
         <w:ind w:start="2880" w:hanging="360"/>
       </w:pPr>
       <w:rPr>
@@ -29008,9 +29146,6 @@
       <w:lvlText w:val="o"/>
       <w:lvlJc w:val="start"/>
       <w:pPr>
-        <w:tabs>
-          <w:tab w:val="num" w:pos="0"/>
-        </w:tabs>
         <w:ind w:start="3600" w:hanging="360"/>
       </w:pPr>
       <w:rPr>
@@ -29023,9 +29158,6 @@
       <w:lvlText w:val=""/>
       <w:lvlJc w:val="start"/>
       <w:pPr>
-        <w:tabs>
-          <w:tab w:val="num" w:pos="0"/>
-        </w:tabs>
         <w:ind w:start="4320" w:hanging="360"/>
       </w:pPr>
       <w:rPr>
@@ -29038,9 +29170,6 @@
       <w:lvlText w:val=""/>
       <w:lvlJc w:val="start"/>
       <w:pPr>
-        <w:tabs>
-          <w:tab w:val="num" w:pos="0"/>
-        </w:tabs>
         <w:ind w:start="5040" w:hanging="360"/>
       </w:pPr>
       <w:rPr>
@@ -29053,9 +29182,6 @@
       <w:lvlText w:val="o"/>
       <w:lvlJc w:val="start"/>
       <w:pPr>
-        <w:tabs>
-          <w:tab w:val="num" w:pos="0"/>
-        </w:tabs>
         <w:ind w:start="5760" w:hanging="360"/>
       </w:pPr>
       <w:rPr>
@@ -29068,9 +29194,6 @@
       <w:lvlText w:val=""/>
       <w:lvlJc w:val="start"/>
       <w:pPr>
-        <w:tabs>
-          <w:tab w:val="num" w:pos="0"/>
-        </w:tabs>
         <w:ind w:start="6480" w:hanging="360"/>
       </w:pPr>
       <w:rPr>
@@ -29085,9 +29208,6 @@
       <w:lvlText w:val=""/>
       <w:lvlJc w:val="start"/>
       <w:pPr>
-        <w:tabs>
-          <w:tab w:val="num" w:pos="0"/>
-        </w:tabs>
         <w:ind w:start="2847" w:hanging="360"/>
       </w:pPr>
       <w:rPr>
@@ -29100,13 +29220,11 @@
       <w:lvlText w:val="o"/>
       <w:lvlJc w:val="start"/>
       <w:pPr>
-        <w:tabs>
-          <w:tab w:val="num" w:pos="0"/>
-        </w:tabs>
         <w:ind w:start="3567" w:hanging="360"/>
       </w:pPr>
       <w:rPr>
         <w:rFonts w:ascii="Courier New" w:hAnsi="Courier New" w:cs="Courier New" w:hint="default"/>
+        <w:rFonts w:cs="Courier New"/>
       </w:rPr>
     </w:lvl>
     <w:lvl w:ilvl="2">
@@ -29115,9 +29233,6 @@
       <w:lvlText w:val=""/>
       <w:lvlJc w:val="start"/>
       <w:pPr>
-        <w:tabs>
-          <w:tab w:val="num" w:pos="0"/>
-        </w:tabs>
         <w:ind w:start="4287" w:hanging="360"/>
       </w:pPr>
       <w:rPr>
@@ -29130,9 +29245,6 @@
       <w:lvlText w:val=""/>
       <w:lvlJc w:val="start"/>
       <w:pPr>
-        <w:tabs>
-          <w:tab w:val="num" w:pos="0"/>
-        </w:tabs>
         <w:ind w:start="5007" w:hanging="360"/>
       </w:pPr>
       <w:rPr>
@@ -29145,13 +29257,11 @@
       <w:lvlText w:val="o"/>
       <w:lvlJc w:val="start"/>
       <w:pPr>
-        <w:tabs>
-          <w:tab w:val="num" w:pos="0"/>
-        </w:tabs>
         <w:ind w:start="5727" w:hanging="360"/>
       </w:pPr>
       <w:rPr>
         <w:rFonts w:ascii="Courier New" w:hAnsi="Courier New" w:cs="Courier New" w:hint="default"/>
+        <w:rFonts w:cs="Courier New"/>
       </w:rPr>
     </w:lvl>
     <w:lvl w:ilvl="5">
@@ -29160,9 +29270,6 @@
       <w:lvlText w:val=""/>
       <w:lvlJc w:val="start"/>
       <w:pPr>
-        <w:tabs>
-          <w:tab w:val="num" w:pos="0"/>
-        </w:tabs>
         <w:ind w:start="6447" w:hanging="360"/>
       </w:pPr>
       <w:rPr>
@@ -29175,9 +29282,6 @@
       <w:lvlText w:val=""/>
       <w:lvlJc w:val="start"/>
       <w:pPr>
-        <w:tabs>
-          <w:tab w:val="num" w:pos="0"/>
-        </w:tabs>
         <w:ind w:start="7167" w:hanging="360"/>
       </w:pPr>
       <w:rPr>
@@ -29190,13 +29294,11 @@
       <w:lvlText w:val="o"/>
       <w:lvlJc w:val="start"/>
       <w:pPr>
-        <w:tabs>
-          <w:tab w:val="num" w:pos="0"/>
-        </w:tabs>
         <w:ind w:start="7887" w:hanging="360"/>
       </w:pPr>
       <w:rPr>
         <w:rFonts w:ascii="Courier New" w:hAnsi="Courier New" w:cs="Courier New" w:hint="default"/>
+        <w:rFonts w:cs="Courier New"/>
       </w:rPr>
     </w:lvl>
     <w:lvl w:ilvl="8">
@@ -29205,9 +29307,6 @@
       <w:lvlText w:val=""/>
       <w:lvlJc w:val="start"/>
       <w:pPr>
-        <w:tabs>
-          <w:tab w:val="num" w:pos="0"/>
-        </w:tabs>
         <w:ind w:start="8607" w:hanging="360"/>
       </w:pPr>
       <w:rPr>
@@ -29222,9 +29321,6 @@
       <w:lvlText w:val="%1"/>
       <w:lvlJc w:val="start"/>
       <w:pPr>
-        <w:tabs>
-          <w:tab w:val="num" w:pos="0"/>
-        </w:tabs>
         <w:ind w:start="1080" w:hanging="720"/>
       </w:pPr>
     </w:lvl>
@@ -29234,9 +29330,6 @@
       <w:lvlText w:val="%1.%2"/>
       <w:lvlJc w:val="start"/>
       <w:pPr>
-        <w:tabs>
-          <w:tab w:val="num" w:pos="0"/>
-        </w:tabs>
         <w:ind w:start="1440" w:hanging="360"/>
       </w:pPr>
     </w:lvl>
@@ -29246,9 +29339,6 @@
       <w:lvlText w:val="%2.%3"/>
       <w:lvlJc w:val="end"/>
       <w:pPr>
-        <w:tabs>
-          <w:tab w:val="num" w:pos="0"/>
-        </w:tabs>
         <w:ind w:start="2160" w:hanging="180"/>
       </w:pPr>
     </w:lvl>
@@ -29258,9 +29348,6 @@
       <w:lvlText w:val="%3.%4"/>
       <w:lvlJc w:val="start"/>
       <w:pPr>
-        <w:tabs>
-          <w:tab w:val="num" w:pos="0"/>
-        </w:tabs>
         <w:ind w:start="2880" w:hanging="360"/>
       </w:pPr>
     </w:lvl>
@@ -29270,9 +29357,6 @@
       <w:lvlText w:val="%4.%5"/>
       <w:lvlJc w:val="start"/>
       <w:pPr>
-        <w:tabs>
-          <w:tab w:val="num" w:pos="0"/>
-        </w:tabs>
         <w:ind w:start="3600" w:hanging="360"/>
       </w:pPr>
     </w:lvl>
@@ -29282,9 +29366,6 @@
       <w:lvlText w:val="%5.%6"/>
       <w:lvlJc w:val="end"/>
       <w:pPr>
-        <w:tabs>
-          <w:tab w:val="num" w:pos="0"/>
-        </w:tabs>
         <w:ind w:start="4320" w:hanging="180"/>
       </w:pPr>
     </w:lvl>
@@ -29294,9 +29375,6 @@
       <w:lvlText w:val="%6.%7"/>
       <w:lvlJc w:val="start"/>
       <w:pPr>
-        <w:tabs>
-          <w:tab w:val="num" w:pos="0"/>
-        </w:tabs>
         <w:ind w:start="5040" w:hanging="360"/>
       </w:pPr>
     </w:lvl>
@@ -29306,9 +29384,6 @@
       <w:lvlText w:val="%7.%8"/>
       <w:lvlJc w:val="start"/>
       <w:pPr>
-        <w:tabs>
-          <w:tab w:val="num" w:pos="0"/>
-        </w:tabs>
         <w:ind w:start="5760" w:hanging="360"/>
       </w:pPr>
     </w:lvl>
@@ -29318,9 +29393,6 @@
       <w:lvlText w:val="%8.%9"/>
       <w:lvlJc w:val="end"/>
       <w:pPr>
-        <w:tabs>
-          <w:tab w:val="num" w:pos="0"/>
-        </w:tabs>
         <w:ind w:start="6480" w:hanging="180"/>
       </w:pPr>
     </w:lvl>
@@ -29332,9 +29404,6 @@
       <w:lvlText w:val="%1"/>
       <w:lvlJc w:val="start"/>
       <w:pPr>
-        <w:tabs>
-          <w:tab w:val="num" w:pos="0"/>
-        </w:tabs>
         <w:ind w:start="1429" w:hanging="720"/>
       </w:pPr>
     </w:lvl>
@@ -29344,9 +29413,6 @@
       <w:lvlText w:val="%1.%2"/>
       <w:lvlJc w:val="start"/>
       <w:pPr>
-        <w:tabs>
-          <w:tab w:val="num" w:pos="0"/>
-        </w:tabs>
         <w:ind w:start="1789" w:hanging="360"/>
       </w:pPr>
     </w:lvl>
@@ -29356,9 +29422,6 @@
       <w:lvlText w:val="%2.%3"/>
       <w:lvlJc w:val="end"/>
       <w:pPr>
-        <w:tabs>
-          <w:tab w:val="num" w:pos="0"/>
-        </w:tabs>
         <w:ind w:start="2509" w:hanging="180"/>
       </w:pPr>
     </w:lvl>
@@ -29368,9 +29431,6 @@
       <w:lvlText w:val="%3.%4"/>
       <w:lvlJc w:val="start"/>
       <w:pPr>
-        <w:tabs>
-          <w:tab w:val="num" w:pos="0"/>
-        </w:tabs>
         <w:ind w:start="3229" w:hanging="360"/>
       </w:pPr>
     </w:lvl>
@@ -29380,9 +29440,6 @@
       <w:lvlText w:val="%4.%5"/>
       <w:lvlJc w:val="start"/>
       <w:pPr>
-        <w:tabs>
-          <w:tab w:val="num" w:pos="0"/>
-        </w:tabs>
         <w:ind w:start="3949" w:hanging="360"/>
       </w:pPr>
     </w:lvl>
@@ -29392,9 +29449,6 @@
       <w:lvlText w:val="%5.%6"/>
       <w:lvlJc w:val="end"/>
       <w:pPr>
-        <w:tabs>
-          <w:tab w:val="num" w:pos="0"/>
-        </w:tabs>
         <w:ind w:start="4669" w:hanging="180"/>
       </w:pPr>
     </w:lvl>
@@ -29404,9 +29458,6 @@
       <w:lvlText w:val="%6.%7"/>
       <w:lvlJc w:val="start"/>
       <w:pPr>
-        <w:tabs>
-          <w:tab w:val="num" w:pos="0"/>
-        </w:tabs>
         <w:ind w:start="5389" w:hanging="360"/>
       </w:pPr>
     </w:lvl>
@@ -29416,9 +29467,6 @@
       <w:lvlText w:val="%7.%8"/>
       <w:lvlJc w:val="start"/>
       <w:pPr>
-        <w:tabs>
-          <w:tab w:val="num" w:pos="0"/>
-        </w:tabs>
         <w:ind w:start="6109" w:hanging="360"/>
       </w:pPr>
     </w:lvl>
@@ -29428,9 +29476,6 @@
       <w:lvlText w:val="%8.%9"/>
       <w:lvlJc w:val="end"/>
       <w:pPr>
-        <w:tabs>
-          <w:tab w:val="num" w:pos="0"/>
-        </w:tabs>
         <w:ind w:start="6829" w:hanging="180"/>
       </w:pPr>
     </w:lvl>
@@ -29534,9 +29579,7 @@
       </w:rPr>
     </w:rPrDefault>
     <w:pPrDefault>
-      <w:pPr>
-        <w:suppressAutoHyphens w:val="true"/>
-      </w:pPr>
+      <w:pPr/>
     </w:pPrDefault>
   </w:docDefaults>
   <w:style w:type="paragraph" w:styleId="Normal">
@@ -29728,7 +29771,7 @@
     <w:qFormat/>
     <w:rPr>
       <w:color w:val="605E5C"/>
-      <w:shd w:fill="E1DFDD" w:val="clear"/>
+      <w:highlight w:val="lightGray"/>
     </w:rPr>
   </w:style>
   <w:style w:type="character" w:styleId="TitelZchn">
@@ -29818,7 +29861,7 @@
     </w:pPr>
     <w:rPr/>
   </w:style>
-  <w:style w:type="paragraph" w:styleId="Aufzhlung">
+  <w:style w:type="paragraph" w:styleId="Liste">
     <w:name w:val="List"/>
     <w:basedOn w:val="Textkrper"/>
     <w:pPr/>

</xml_diff>